<commit_message>
Added some basic diagrams and class definitions
</commit_message>
<xml_diff>
--- a/Notes, ElliotZ.docx
+++ b/Notes, ElliotZ.docx
@@ -81,7 +81,7 @@
           <w:sz w:val="24"/>
           <w:szCs w:val="24"/>
         </w:rPr>
-        <w:t>24</w:t>
+        <w:t>31</w:t>
       </w:r>
       <w:r>
         <w:rPr>
@@ -1097,6 +1097,1041 @@
           <w:szCs w:val="24"/>
         </w:rPr>
         <w:t>Presentation</w:t>
+      </w:r>
+    </w:p>
+    <w:p>
+      <w:pPr>
+        <w:rPr>
+          <w:rFonts w:ascii="Times New Roman" w:hAnsi="Times New Roman" w:cs="Times New Roman"/>
+          <w:sz w:val="24"/>
+          <w:szCs w:val="24"/>
+        </w:rPr>
+      </w:pPr>
+    </w:p>
+    <w:p>
+      <w:pPr>
+        <w:rPr>
+          <w:rFonts w:ascii="Times New Roman" w:hAnsi="Times New Roman" w:cs="Times New Roman"/>
+          <w:sz w:val="24"/>
+          <w:szCs w:val="24"/>
+        </w:rPr>
+      </w:pPr>
+    </w:p>
+    <w:p>
+      <w:pPr>
+        <w:rPr>
+          <w:rFonts w:ascii="Times New Roman" w:hAnsi="Times New Roman" w:cs="Times New Roman"/>
+          <w:sz w:val="24"/>
+          <w:szCs w:val="24"/>
+        </w:rPr>
+      </w:pPr>
+    </w:p>
+    <w:p>
+      <w:pPr>
+        <w:rPr>
+          <w:rFonts w:ascii="Times New Roman" w:hAnsi="Times New Roman" w:cs="Times New Roman"/>
+          <w:sz w:val="24"/>
+          <w:szCs w:val="24"/>
+        </w:rPr>
+      </w:pPr>
+    </w:p>
+    <w:p>
+      <w:pPr>
+        <w:rPr>
+          <w:rFonts w:ascii="Times New Roman" w:hAnsi="Times New Roman" w:cs="Times New Roman"/>
+          <w:sz w:val="24"/>
+          <w:szCs w:val="24"/>
+        </w:rPr>
+      </w:pPr>
+    </w:p>
+    <w:p>
+      <w:pPr>
+        <w:rPr>
+          <w:rFonts w:ascii="Times New Roman" w:hAnsi="Times New Roman" w:cs="Times New Roman"/>
+          <w:sz w:val="24"/>
+          <w:szCs w:val="24"/>
+        </w:rPr>
+      </w:pPr>
+    </w:p>
+    <w:p>
+      <w:pPr>
+        <w:rPr>
+          <w:rFonts w:ascii="Times New Roman" w:hAnsi="Times New Roman" w:cs="Times New Roman"/>
+          <w:sz w:val="24"/>
+          <w:szCs w:val="24"/>
+        </w:rPr>
+      </w:pPr>
+    </w:p>
+    <w:p>
+      <w:pPr>
+        <w:rPr>
+          <w:rFonts w:ascii="Times New Roman" w:hAnsi="Times New Roman" w:cs="Times New Roman"/>
+          <w:sz w:val="24"/>
+          <w:szCs w:val="24"/>
+        </w:rPr>
+        <w:sectPr>
+          <w:pgSz w:w="12240" w:h="15840"/>
+          <w:pgMar w:top="1440" w:right="1440" w:bottom="1440" w:left="1440" w:header="720" w:footer="720" w:gutter="0"/>
+          <w:cols w:space="720"/>
+          <w:docGrid w:linePitch="360"/>
+        </w:sectPr>
+      </w:pPr>
+    </w:p>
+    <w:p>
+      <w:pPr>
+        <w:rPr>
+          <w:rFonts w:ascii="Times New Roman" w:hAnsi="Times New Roman" w:cs="Times New Roman"/>
+          <w:noProof/>
+          <w:sz w:val="24"/>
+          <w:szCs w:val="24"/>
+        </w:rPr>
+      </w:pPr>
+      <w:r>
+        <w:rPr>
+          <w:rFonts w:ascii="Times New Roman" w:hAnsi="Times New Roman" w:cs="Times New Roman"/>
+          <w:noProof/>
+          <w:sz w:val="24"/>
+          <w:szCs w:val="24"/>
+        </w:rPr>
+        <w:lastRenderedPageBreak/>
+        <w:t>System Architecture (Draft)</w:t>
+      </w:r>
+    </w:p>
+    <w:p>
+      <w:pPr>
+        <w:rPr>
+          <w:rFonts w:ascii="Times New Roman" w:hAnsi="Times New Roman" w:cs="Times New Roman"/>
+          <w:sz w:val="24"/>
+          <w:szCs w:val="24"/>
+        </w:rPr>
+        <w:sectPr>
+          <w:pgSz w:w="15840" w:h="12240" w:orient="landscape"/>
+          <w:pgMar w:top="1440" w:right="1440" w:bottom="1440" w:left="1440" w:header="720" w:footer="720" w:gutter="0"/>
+          <w:cols w:space="720"/>
+          <w:docGrid w:linePitch="360"/>
+        </w:sectPr>
+      </w:pPr>
+      <w:r>
+        <w:rPr>
+          <w:rFonts w:ascii="Times New Roman" w:hAnsi="Times New Roman" w:cs="Times New Roman"/>
+          <w:noProof/>
+          <w:sz w:val="24"/>
+          <w:szCs w:val="24"/>
+        </w:rPr>
+        <w:drawing>
+          <wp:inline distT="0" distB="0" distL="0" distR="0" wp14:anchorId="01931A89" wp14:editId="62F91FDB">
+            <wp:extent cx="8229600" cy="4043680"/>
+            <wp:effectExtent l="0" t="0" r="0" b="0"/>
+            <wp:docPr id="1248524389" name="Picture 4" descr="A diagram of a computer&#10;&#10;Description automatically generated"/>
+            <wp:cNvGraphicFramePr>
+              <a:graphicFrameLocks xmlns:a="http://schemas.openxmlformats.org/drawingml/2006/main" noChangeAspect="1"/>
+            </wp:cNvGraphicFramePr>
+            <a:graphic xmlns:a="http://schemas.openxmlformats.org/drawingml/2006/main">
+              <a:graphicData uri="http://schemas.openxmlformats.org/drawingml/2006/picture">
+                <pic:pic xmlns:pic="http://schemas.openxmlformats.org/drawingml/2006/picture">
+                  <pic:nvPicPr>
+                    <pic:cNvPr id="1248524389" name="Picture 4" descr="A diagram of a computer&#10;&#10;Description automatically generated"/>
+                    <pic:cNvPicPr/>
+                  </pic:nvPicPr>
+                  <pic:blipFill>
+                    <a:blip r:embed="rId5" cstate="print">
+                      <a:extLst>
+                        <a:ext uri="{28A0092B-C50C-407E-A947-70E740481C1C}">
+                          <a14:useLocalDpi xmlns:a14="http://schemas.microsoft.com/office/drawing/2010/main" val="0"/>
+                        </a:ext>
+                      </a:extLst>
+                    </a:blip>
+                    <a:stretch>
+                      <a:fillRect/>
+                    </a:stretch>
+                  </pic:blipFill>
+                  <pic:spPr>
+                    <a:xfrm>
+                      <a:off x="0" y="0"/>
+                      <a:ext cx="8229600" cy="4043680"/>
+                    </a:xfrm>
+                    <a:prstGeom prst="rect">
+                      <a:avLst/>
+                    </a:prstGeom>
+                  </pic:spPr>
+                </pic:pic>
+              </a:graphicData>
+            </a:graphic>
+          </wp:inline>
+        </w:drawing>
+      </w:r>
+    </w:p>
+    <w:p>
+      <w:pPr>
+        <w:rPr>
+          <w:rFonts w:ascii="Times New Roman" w:hAnsi="Times New Roman" w:cs="Times New Roman"/>
+          <w:sz w:val="24"/>
+          <w:szCs w:val="24"/>
+        </w:rPr>
+      </w:pPr>
+    </w:p>
+    <w:p>
+      <w:pPr>
+        <w:spacing w:after="0"/>
+        <w:rPr>
+          <w:rFonts w:ascii="Times New Roman" w:hAnsi="Times New Roman" w:cs="Times New Roman"/>
+          <w:sz w:val="24"/>
+          <w:szCs w:val="24"/>
+        </w:rPr>
+      </w:pPr>
+      <w:r>
+        <w:rPr>
+          <w:rFonts w:ascii="Times New Roman" w:hAnsi="Times New Roman" w:cs="Times New Roman"/>
+          <w:noProof/>
+          <w:sz w:val="24"/>
+          <w:szCs w:val="24"/>
+        </w:rPr>
+        <w:drawing>
+          <wp:inline distT="0" distB="0" distL="0" distR="0" wp14:anchorId="63263F3D" wp14:editId="4D5F6220">
+            <wp:extent cx="5486585" cy="2903318"/>
+            <wp:effectExtent l="0" t="0" r="0" b="0"/>
+            <wp:docPr id="1919212475" name="Picture 1"/>
+            <wp:cNvGraphicFramePr>
+              <a:graphicFrameLocks xmlns:a="http://schemas.openxmlformats.org/drawingml/2006/main" noChangeAspect="1"/>
+            </wp:cNvGraphicFramePr>
+            <a:graphic xmlns:a="http://schemas.openxmlformats.org/drawingml/2006/main">
+              <a:graphicData uri="http://schemas.openxmlformats.org/drawingml/2006/picture">
+                <pic:pic xmlns:pic="http://schemas.openxmlformats.org/drawingml/2006/picture">
+                  <pic:nvPicPr>
+                    <pic:cNvPr id="1919212475" name="Picture 1919212475"/>
+                    <pic:cNvPicPr/>
+                  </pic:nvPicPr>
+                  <pic:blipFill>
+                    <a:blip r:embed="rId6">
+                      <a:extLst>
+                        <a:ext uri="{28A0092B-C50C-407E-A947-70E740481C1C}">
+                          <a14:useLocalDpi xmlns:a14="http://schemas.microsoft.com/office/drawing/2010/main" val="0"/>
+                        </a:ext>
+                      </a:extLst>
+                    </a:blip>
+                    <a:stretch>
+                      <a:fillRect/>
+                    </a:stretch>
+                  </pic:blipFill>
+                  <pic:spPr>
+                    <a:xfrm>
+                      <a:off x="0" y="0"/>
+                      <a:ext cx="5486585" cy="2903318"/>
+                    </a:xfrm>
+                    <a:prstGeom prst="rect">
+                      <a:avLst/>
+                    </a:prstGeom>
+                  </pic:spPr>
+                </pic:pic>
+              </a:graphicData>
+            </a:graphic>
+          </wp:inline>
+        </w:drawing>
+      </w:r>
+    </w:p>
+    <w:p>
+      <w:pPr>
+        <w:spacing w:after="0"/>
+        <w:rPr>
+          <w:rFonts w:ascii="Times New Roman" w:hAnsi="Times New Roman" w:cs="Times New Roman"/>
+          <w:sz w:val="24"/>
+          <w:szCs w:val="24"/>
+        </w:rPr>
+      </w:pPr>
+    </w:p>
+    <w:p>
+      <w:pPr>
+        <w:spacing w:after="0"/>
+        <w:rPr>
+          <w:rFonts w:ascii="Times New Roman" w:hAnsi="Times New Roman" w:cs="Times New Roman"/>
+          <w:b/>
+          <w:bCs/>
+          <w:sz w:val="24"/>
+          <w:szCs w:val="24"/>
+        </w:rPr>
+      </w:pPr>
+      <w:r>
+        <w:rPr>
+          <w:rFonts w:ascii="Times New Roman" w:hAnsi="Times New Roman" w:cs="Times New Roman"/>
+          <w:b/>
+          <w:bCs/>
+          <w:sz w:val="24"/>
+          <w:szCs w:val="24"/>
+        </w:rPr>
+        <w:t>Node</w:t>
+      </w:r>
+    </w:p>
+    <w:p>
+      <w:pPr>
+        <w:spacing w:after="0"/>
+        <w:rPr>
+          <w:rFonts w:ascii="Times New Roman" w:hAnsi="Times New Roman" w:cs="Times New Roman"/>
+          <w:sz w:val="24"/>
+          <w:szCs w:val="24"/>
+        </w:rPr>
+      </w:pPr>
+      <w:r>
+        <w:rPr>
+          <w:rFonts w:ascii="Times New Roman" w:hAnsi="Times New Roman" w:cs="Times New Roman"/>
+          <w:b/>
+          <w:bCs/>
+          <w:sz w:val="24"/>
+          <w:szCs w:val="24"/>
+        </w:rPr>
+        <w:t>Name</w:t>
+      </w:r>
+      <w:r>
+        <w:rPr>
+          <w:rFonts w:ascii="Times New Roman" w:hAnsi="Times New Roman" w:cs="Times New Roman"/>
+          <w:sz w:val="24"/>
+          <w:szCs w:val="24"/>
+        </w:rPr>
+        <w:t>: A string that uniquely identifies each node</w:t>
+      </w:r>
+      <w:r>
+        <w:rPr>
+          <w:rFonts w:ascii="Times New Roman" w:hAnsi="Times New Roman" w:cs="Times New Roman"/>
+          <w:sz w:val="24"/>
+          <w:szCs w:val="24"/>
+        </w:rPr>
+        <w:t>.</w:t>
+      </w:r>
+    </w:p>
+    <w:p>
+      <w:pPr>
+        <w:spacing w:after="0"/>
+        <w:rPr>
+          <w:rFonts w:ascii="Times New Roman" w:hAnsi="Times New Roman" w:cs="Times New Roman"/>
+          <w:sz w:val="24"/>
+          <w:szCs w:val="24"/>
+        </w:rPr>
+      </w:pPr>
+      <w:r>
+        <w:rPr>
+          <w:rFonts w:ascii="Times New Roman" w:hAnsi="Times New Roman" w:cs="Times New Roman"/>
+          <w:b/>
+          <w:bCs/>
+          <w:sz w:val="24"/>
+          <w:szCs w:val="24"/>
+        </w:rPr>
+        <w:t>Position</w:t>
+      </w:r>
+      <w:r>
+        <w:rPr>
+          <w:rFonts w:ascii="Times New Roman" w:hAnsi="Times New Roman" w:cs="Times New Roman"/>
+          <w:sz w:val="24"/>
+          <w:szCs w:val="24"/>
+        </w:rPr>
+        <w:t>: An X-Y coordinate pair that will be used to calculate straight line distance between nodes. The straight-line distance can be used as a heuristic that always underestimates.</w:t>
+      </w:r>
+    </w:p>
+    <w:p>
+      <w:pPr>
+        <w:spacing w:after="0"/>
+        <w:rPr>
+          <w:rFonts w:ascii="Times New Roman" w:hAnsi="Times New Roman" w:cs="Times New Roman"/>
+          <w:sz w:val="24"/>
+          <w:szCs w:val="24"/>
+        </w:rPr>
+      </w:pPr>
+    </w:p>
+    <w:p>
+      <w:pPr>
+        <w:spacing w:after="0"/>
+        <w:rPr>
+          <w:rFonts w:ascii="Times New Roman" w:hAnsi="Times New Roman" w:cs="Times New Roman"/>
+          <w:b/>
+          <w:bCs/>
+          <w:sz w:val="24"/>
+          <w:szCs w:val="24"/>
+        </w:rPr>
+      </w:pPr>
+      <w:r>
+        <w:rPr>
+          <w:rFonts w:ascii="Times New Roman" w:hAnsi="Times New Roman" w:cs="Times New Roman"/>
+          <w:b/>
+          <w:bCs/>
+          <w:sz w:val="24"/>
+          <w:szCs w:val="24"/>
+        </w:rPr>
+        <w:t>Edge</w:t>
+      </w:r>
+    </w:p>
+    <w:p>
+      <w:pPr>
+        <w:spacing w:after="0"/>
+        <w:rPr>
+          <w:rFonts w:ascii="Times New Roman" w:hAnsi="Times New Roman" w:cs="Times New Roman"/>
+          <w:sz w:val="24"/>
+          <w:szCs w:val="24"/>
+        </w:rPr>
+      </w:pPr>
+      <w:r>
+        <w:rPr>
+          <w:rFonts w:ascii="Times New Roman" w:hAnsi="Times New Roman" w:cs="Times New Roman"/>
+          <w:b/>
+          <w:bCs/>
+          <w:sz w:val="24"/>
+          <w:szCs w:val="24"/>
+        </w:rPr>
+        <w:t>Nodes</w:t>
+      </w:r>
+      <w:r>
+        <w:rPr>
+          <w:rFonts w:ascii="Times New Roman" w:hAnsi="Times New Roman" w:cs="Times New Roman"/>
+          <w:sz w:val="24"/>
+          <w:szCs w:val="24"/>
+        </w:rPr>
+        <w:t>: Pair of nodes that the edge connects.</w:t>
+      </w:r>
+    </w:p>
+    <w:p>
+      <w:pPr>
+        <w:spacing w:after="0"/>
+        <w:rPr>
+          <w:rFonts w:ascii="Times New Roman" w:hAnsi="Times New Roman" w:cs="Times New Roman"/>
+          <w:sz w:val="24"/>
+          <w:szCs w:val="24"/>
+        </w:rPr>
+      </w:pPr>
+      <w:r>
+        <w:rPr>
+          <w:rFonts w:ascii="Times New Roman" w:hAnsi="Times New Roman" w:cs="Times New Roman"/>
+          <w:b/>
+          <w:bCs/>
+          <w:sz w:val="24"/>
+          <w:szCs w:val="24"/>
+        </w:rPr>
+        <w:t>Vehicles</w:t>
+      </w:r>
+      <w:r>
+        <w:rPr>
+          <w:rFonts w:ascii="Times New Roman" w:hAnsi="Times New Roman" w:cs="Times New Roman"/>
+          <w:sz w:val="24"/>
+          <w:szCs w:val="24"/>
+        </w:rPr>
+        <w:t>: List of vehicles that can traverse that edge. For instance, passing through the student union would be limited to foot traffic, while a road (including sidewalk) can be used by both foot traffic and automobiles.</w:t>
+      </w:r>
+    </w:p>
+    <w:p>
+      <w:pPr>
+        <w:spacing w:after="0"/>
+        <w:rPr>
+          <w:rFonts w:ascii="Times New Roman" w:hAnsi="Times New Roman" w:cs="Times New Roman"/>
+          <w:sz w:val="24"/>
+          <w:szCs w:val="24"/>
+        </w:rPr>
+      </w:pPr>
+      <w:r>
+        <w:rPr>
+          <w:rFonts w:ascii="Times New Roman" w:hAnsi="Times New Roman" w:cs="Times New Roman"/>
+          <w:b/>
+          <w:bCs/>
+          <w:sz w:val="24"/>
+          <w:szCs w:val="24"/>
+        </w:rPr>
+        <w:t>Distance</w:t>
+      </w:r>
+      <w:r>
+        <w:rPr>
+          <w:rFonts w:ascii="Times New Roman" w:hAnsi="Times New Roman" w:cs="Times New Roman"/>
+          <w:sz w:val="24"/>
+          <w:szCs w:val="24"/>
+        </w:rPr>
+        <w:t>: The actual length of the edge. We’ll need to decide on units. When optimizing for distance, this will be identical to the cost of the edge. When optimizing for time, the cost of the edge will have to be calculated using this property and the speed of the vehicle in question.</w:t>
+      </w:r>
+    </w:p>
+    <w:p>
+      <w:pPr>
+        <w:spacing w:after="0"/>
+        <w:rPr>
+          <w:rFonts w:ascii="Times New Roman" w:hAnsi="Times New Roman" w:cs="Times New Roman"/>
+          <w:sz w:val="24"/>
+          <w:szCs w:val="24"/>
+        </w:rPr>
+      </w:pPr>
+    </w:p>
+    <w:p>
+      <w:pPr>
+        <w:spacing w:after="0"/>
+        <w:rPr>
+          <w:rFonts w:ascii="Times New Roman" w:hAnsi="Times New Roman" w:cs="Times New Roman"/>
+          <w:sz w:val="24"/>
+          <w:szCs w:val="24"/>
+        </w:rPr>
+      </w:pPr>
+      <w:r>
+        <w:rPr>
+          <w:rFonts w:ascii="Times New Roman" w:hAnsi="Times New Roman" w:cs="Times New Roman"/>
+          <w:b/>
+          <w:bCs/>
+          <w:sz w:val="24"/>
+          <w:szCs w:val="24"/>
+        </w:rPr>
+        <w:t>Vehicle</w:t>
+      </w:r>
+    </w:p>
+    <w:p>
+      <w:pPr>
+        <w:spacing w:after="0"/>
+        <w:rPr>
+          <w:rFonts w:ascii="Times New Roman" w:hAnsi="Times New Roman" w:cs="Times New Roman"/>
+          <w:sz w:val="24"/>
+          <w:szCs w:val="24"/>
+        </w:rPr>
+      </w:pPr>
+      <w:r>
+        <w:rPr>
+          <w:rFonts w:ascii="Times New Roman" w:hAnsi="Times New Roman" w:cs="Times New Roman"/>
+          <w:b/>
+          <w:bCs/>
+          <w:sz w:val="24"/>
+          <w:szCs w:val="24"/>
+        </w:rPr>
+        <w:t>Speed</w:t>
+      </w:r>
+      <w:r>
+        <w:rPr>
+          <w:rFonts w:ascii="Times New Roman" w:hAnsi="Times New Roman" w:cs="Times New Roman"/>
+          <w:sz w:val="24"/>
+          <w:szCs w:val="24"/>
+        </w:rPr>
+        <w:t>: The speed of the vehicle. Units will have to be consistent with distance.</w:t>
+      </w:r>
+    </w:p>
+    <w:p>
+      <w:pPr>
+        <w:spacing w:after="0"/>
+        <w:rPr>
+          <w:rFonts w:ascii="Times New Roman" w:hAnsi="Times New Roman" w:cs="Times New Roman"/>
+          <w:sz w:val="24"/>
+          <w:szCs w:val="24"/>
+        </w:rPr>
+      </w:pPr>
+      <w:r>
+        <w:rPr>
+          <w:rFonts w:ascii="Times New Roman" w:hAnsi="Times New Roman" w:cs="Times New Roman"/>
+          <w:b/>
+          <w:bCs/>
+          <w:sz w:val="24"/>
+          <w:szCs w:val="24"/>
+        </w:rPr>
+        <w:t>Handicap</w:t>
+      </w:r>
+      <w:r>
+        <w:rPr>
+          <w:rFonts w:ascii="Times New Roman" w:hAnsi="Times New Roman" w:cs="Times New Roman"/>
+          <w:sz w:val="24"/>
+          <w:szCs w:val="24"/>
+        </w:rPr>
+        <w:t>: Whether or not the vehicle is an option for handicapped users. Note that this will depend both on the type of vehicle and the edge that the vehicle is associated with. For instance, some vehicles will outright be unavailable to handicapped users (i.e., skateboard). Others will be available, but only on certain routes (i.e., where ramps exist).</w:t>
+      </w:r>
+    </w:p>
+    <w:p>
+      <w:pPr>
+        <w:spacing w:after="0"/>
+        <w:rPr>
+          <w:rFonts w:ascii="Times New Roman" w:hAnsi="Times New Roman" w:cs="Times New Roman"/>
+          <w:sz w:val="24"/>
+          <w:szCs w:val="24"/>
+        </w:rPr>
+      </w:pPr>
+    </w:p>
+    <w:p>
+      <w:pPr>
+        <w:spacing w:after="0"/>
+        <w:rPr>
+          <w:rFonts w:ascii="Times New Roman" w:hAnsi="Times New Roman" w:cs="Times New Roman"/>
+          <w:sz w:val="24"/>
+          <w:szCs w:val="24"/>
+        </w:rPr>
+      </w:pPr>
+      <w:r>
+        <w:rPr>
+          <w:rFonts w:ascii="Times New Roman" w:hAnsi="Times New Roman" w:cs="Times New Roman"/>
+          <w:b/>
+          <w:bCs/>
+          <w:sz w:val="24"/>
+          <w:szCs w:val="24"/>
+        </w:rPr>
+        <w:t>TrafficCondition</w:t>
+      </w:r>
+    </w:p>
+    <w:p>
+      <w:pPr>
+        <w:spacing w:after="0"/>
+        <w:rPr>
+          <w:rFonts w:ascii="Times New Roman" w:hAnsi="Times New Roman" w:cs="Times New Roman"/>
+          <w:sz w:val="24"/>
+          <w:szCs w:val="24"/>
+        </w:rPr>
+      </w:pPr>
+      <w:r>
+        <w:rPr>
+          <w:rFonts w:ascii="Times New Roman" w:hAnsi="Times New Roman" w:cs="Times New Roman"/>
+          <w:b/>
+          <w:bCs/>
+          <w:sz w:val="24"/>
+          <w:szCs w:val="24"/>
+        </w:rPr>
+        <w:t>Vehicles</w:t>
+      </w:r>
+      <w:r>
+        <w:rPr>
+          <w:rFonts w:ascii="Times New Roman" w:hAnsi="Times New Roman" w:cs="Times New Roman"/>
+          <w:sz w:val="24"/>
+          <w:szCs w:val="24"/>
+        </w:rPr>
+        <w:t>: List of vehicles that the traffic condition affects.</w:t>
+      </w:r>
+    </w:p>
+    <w:p>
+      <w:pPr>
+        <w:spacing w:after="0"/>
+        <w:rPr>
+          <w:rFonts w:ascii="Times New Roman" w:hAnsi="Times New Roman" w:cs="Times New Roman"/>
+          <w:sz w:val="24"/>
+          <w:szCs w:val="24"/>
+        </w:rPr>
+      </w:pPr>
+      <w:r>
+        <w:rPr>
+          <w:rFonts w:ascii="Times New Roman" w:hAnsi="Times New Roman" w:cs="Times New Roman"/>
+          <w:b/>
+          <w:bCs/>
+          <w:sz w:val="24"/>
+          <w:szCs w:val="24"/>
+        </w:rPr>
+        <w:t>Scalefactor</w:t>
+      </w:r>
+      <w:r>
+        <w:rPr>
+          <w:rFonts w:ascii="Times New Roman" w:hAnsi="Times New Roman" w:cs="Times New Roman"/>
+          <w:sz w:val="24"/>
+          <w:szCs w:val="24"/>
+        </w:rPr>
+        <w:t>: A scale factor that will be used to adjust the speed of affected vehicles.</w:t>
+      </w:r>
+    </w:p>
+    <w:p>
+      <w:pPr>
+        <w:spacing w:after="0"/>
+        <w:rPr>
+          <w:rFonts w:ascii="Times New Roman" w:hAnsi="Times New Roman" w:cs="Times New Roman"/>
+          <w:sz w:val="24"/>
+          <w:szCs w:val="24"/>
+        </w:rPr>
+      </w:pPr>
+    </w:p>
+    <w:p>
+      <w:pPr>
+        <w:spacing w:after="0"/>
+        <w:rPr>
+          <w:rFonts w:ascii="Times New Roman" w:hAnsi="Times New Roman" w:cs="Times New Roman"/>
+          <w:b/>
+          <w:bCs/>
+          <w:sz w:val="24"/>
+          <w:szCs w:val="24"/>
+        </w:rPr>
+      </w:pPr>
+      <w:r>
+        <w:rPr>
+          <w:rFonts w:ascii="Times New Roman" w:hAnsi="Times New Roman" w:cs="Times New Roman"/>
+          <w:b/>
+          <w:bCs/>
+          <w:sz w:val="24"/>
+          <w:szCs w:val="24"/>
+        </w:rPr>
+        <w:lastRenderedPageBreak/>
+        <w:t>Account</w:t>
+      </w:r>
+    </w:p>
+    <w:p>
+      <w:pPr>
+        <w:spacing w:after="0"/>
+        <w:rPr>
+          <w:rFonts w:ascii="Times New Roman" w:hAnsi="Times New Roman" w:cs="Times New Roman"/>
+          <w:sz w:val="24"/>
+          <w:szCs w:val="24"/>
+        </w:rPr>
+      </w:pPr>
+      <w:r>
+        <w:rPr>
+          <w:rFonts w:ascii="Times New Roman" w:hAnsi="Times New Roman" w:cs="Times New Roman"/>
+          <w:b/>
+          <w:bCs/>
+          <w:sz w:val="24"/>
+          <w:szCs w:val="24"/>
+        </w:rPr>
+        <w:t>Vehicles</w:t>
+      </w:r>
+      <w:r>
+        <w:rPr>
+          <w:rFonts w:ascii="Times New Roman" w:hAnsi="Times New Roman" w:cs="Times New Roman"/>
+          <w:sz w:val="24"/>
+          <w:szCs w:val="24"/>
+        </w:rPr>
+        <w:t xml:space="preserve">: List of vehicles available to the user. This one may get tricky. For example, consider the case where the user parks their car; how will the system remember where the car was parked when determining what vehicles are currently available to the user from any given point? </w:t>
+      </w:r>
+    </w:p>
+    <w:p>
+      <w:pPr>
+        <w:spacing w:after="0"/>
+        <w:rPr>
+          <w:rFonts w:ascii="Times New Roman" w:hAnsi="Times New Roman" w:cs="Times New Roman"/>
+          <w:sz w:val="24"/>
+          <w:szCs w:val="24"/>
+        </w:rPr>
+      </w:pPr>
+      <w:r>
+        <w:rPr>
+          <w:rFonts w:ascii="Times New Roman" w:hAnsi="Times New Roman" w:cs="Times New Roman"/>
+          <w:b/>
+          <w:bCs/>
+          <w:sz w:val="24"/>
+          <w:szCs w:val="24"/>
+        </w:rPr>
+        <w:t>Handicap</w:t>
+      </w:r>
+      <w:r>
+        <w:rPr>
+          <w:rFonts w:ascii="Times New Roman" w:hAnsi="Times New Roman" w:cs="Times New Roman"/>
+          <w:sz w:val="24"/>
+          <w:szCs w:val="24"/>
+        </w:rPr>
+        <w:t>: Whether or not the user is handicapped.</w:t>
+      </w:r>
+    </w:p>
+    <w:p>
+      <w:pPr>
+        <w:rPr>
+          <w:rFonts w:ascii="Times New Roman" w:hAnsi="Times New Roman" w:cs="Times New Roman"/>
+          <w:sz w:val="24"/>
+          <w:szCs w:val="24"/>
+        </w:rPr>
+      </w:pPr>
+    </w:p>
+    <w:p>
+      <w:pPr>
+        <w:rPr>
+          <w:rFonts w:ascii="Times New Roman" w:hAnsi="Times New Roman" w:cs="Times New Roman"/>
+          <w:sz w:val="24"/>
+          <w:szCs w:val="24"/>
+        </w:rPr>
+      </w:pPr>
+    </w:p>
+    <w:p>
+      <w:pPr>
+        <w:rPr>
+          <w:rFonts w:ascii="Times New Roman" w:hAnsi="Times New Roman" w:cs="Times New Roman"/>
+          <w:sz w:val="24"/>
+          <w:szCs w:val="24"/>
+        </w:rPr>
+      </w:pPr>
+    </w:p>
+    <w:p>
+      <w:pPr>
+        <w:rPr>
+          <w:rFonts w:ascii="Times New Roman" w:hAnsi="Times New Roman" w:cs="Times New Roman"/>
+          <w:sz w:val="24"/>
+          <w:szCs w:val="24"/>
+        </w:rPr>
+      </w:pPr>
+    </w:p>
+    <w:p>
+      <w:pPr>
+        <w:rPr>
+          <w:rFonts w:ascii="Times New Roman" w:hAnsi="Times New Roman" w:cs="Times New Roman"/>
+          <w:sz w:val="24"/>
+          <w:szCs w:val="24"/>
+        </w:rPr>
+      </w:pPr>
+    </w:p>
+    <w:p>
+      <w:pPr>
+        <w:rPr>
+          <w:rFonts w:ascii="Times New Roman" w:hAnsi="Times New Roman" w:cs="Times New Roman"/>
+          <w:sz w:val="24"/>
+          <w:szCs w:val="24"/>
+        </w:rPr>
+      </w:pPr>
+    </w:p>
+    <w:p>
+      <w:pPr>
+        <w:rPr>
+          <w:rFonts w:ascii="Times New Roman" w:hAnsi="Times New Roman" w:cs="Times New Roman"/>
+          <w:sz w:val="24"/>
+          <w:szCs w:val="24"/>
+        </w:rPr>
+      </w:pPr>
+    </w:p>
+    <w:p>
+      <w:pPr>
+        <w:rPr>
+          <w:rFonts w:ascii="Times New Roman" w:hAnsi="Times New Roman" w:cs="Times New Roman"/>
+          <w:sz w:val="24"/>
+          <w:szCs w:val="24"/>
+        </w:rPr>
+      </w:pPr>
+    </w:p>
+    <w:p>
+      <w:pPr>
+        <w:rPr>
+          <w:rFonts w:ascii="Times New Roman" w:hAnsi="Times New Roman" w:cs="Times New Roman"/>
+          <w:sz w:val="24"/>
+          <w:szCs w:val="24"/>
+        </w:rPr>
+      </w:pPr>
+    </w:p>
+    <w:p>
+      <w:pPr>
+        <w:rPr>
+          <w:rFonts w:ascii="Times New Roman" w:hAnsi="Times New Roman" w:cs="Times New Roman"/>
+          <w:sz w:val="24"/>
+          <w:szCs w:val="24"/>
+        </w:rPr>
+      </w:pPr>
+    </w:p>
+    <w:p>
+      <w:pPr>
+        <w:rPr>
+          <w:rFonts w:ascii="Times New Roman" w:hAnsi="Times New Roman" w:cs="Times New Roman"/>
+          <w:sz w:val="24"/>
+          <w:szCs w:val="24"/>
+        </w:rPr>
+      </w:pPr>
+    </w:p>
+    <w:p>
+      <w:pPr>
+        <w:rPr>
+          <w:rFonts w:ascii="Times New Roman" w:hAnsi="Times New Roman" w:cs="Times New Roman"/>
+          <w:sz w:val="24"/>
+          <w:szCs w:val="24"/>
+        </w:rPr>
+      </w:pPr>
+    </w:p>
+    <w:p>
+      <w:pPr>
+        <w:rPr>
+          <w:rFonts w:ascii="Times New Roman" w:hAnsi="Times New Roman" w:cs="Times New Roman"/>
+          <w:sz w:val="24"/>
+          <w:szCs w:val="24"/>
+        </w:rPr>
+      </w:pPr>
+    </w:p>
+    <w:p>
+      <w:pPr>
+        <w:rPr>
+          <w:rFonts w:ascii="Times New Roman" w:hAnsi="Times New Roman" w:cs="Times New Roman"/>
+          <w:sz w:val="24"/>
+          <w:szCs w:val="24"/>
+        </w:rPr>
+      </w:pPr>
+    </w:p>
+    <w:p>
+      <w:pPr>
+        <w:rPr>
+          <w:rFonts w:ascii="Times New Roman" w:hAnsi="Times New Roman" w:cs="Times New Roman"/>
+          <w:sz w:val="24"/>
+          <w:szCs w:val="24"/>
+        </w:rPr>
+      </w:pPr>
+    </w:p>
+    <w:p>
+      <w:pPr>
+        <w:rPr>
+          <w:rFonts w:ascii="Times New Roman" w:hAnsi="Times New Roman" w:cs="Times New Roman"/>
+          <w:sz w:val="24"/>
+          <w:szCs w:val="24"/>
+        </w:rPr>
+      </w:pPr>
+    </w:p>
+    <w:p>
+      <w:pPr>
+        <w:rPr>
+          <w:rFonts w:ascii="Times New Roman" w:hAnsi="Times New Roman" w:cs="Times New Roman"/>
+          <w:sz w:val="24"/>
+          <w:szCs w:val="24"/>
+        </w:rPr>
+      </w:pPr>
+    </w:p>
+    <w:p>
+      <w:pPr>
+        <w:rPr>
+          <w:rFonts w:ascii="Times New Roman" w:hAnsi="Times New Roman" w:cs="Times New Roman"/>
+          <w:sz w:val="24"/>
+          <w:szCs w:val="24"/>
+        </w:rPr>
+      </w:pPr>
+    </w:p>
+    <w:p>
+      <w:pPr>
+        <w:rPr>
+          <w:rFonts w:ascii="Times New Roman" w:hAnsi="Times New Roman" w:cs="Times New Roman"/>
+          <w:sz w:val="24"/>
+          <w:szCs w:val="24"/>
+        </w:rPr>
+      </w:pPr>
+    </w:p>
+    <w:p>
+      <w:pPr>
+        <w:rPr>
+          <w:rFonts w:ascii="Times New Roman" w:hAnsi="Times New Roman" w:cs="Times New Roman"/>
+          <w:sz w:val="24"/>
+          <w:szCs w:val="24"/>
+        </w:rPr>
+      </w:pPr>
+    </w:p>
+    <w:p>
+      <w:pPr>
+        <w:rPr>
+          <w:rFonts w:ascii="Times New Roman" w:hAnsi="Times New Roman" w:cs="Times New Roman"/>
+          <w:sz w:val="24"/>
+          <w:szCs w:val="24"/>
+        </w:rPr>
+      </w:pPr>
+    </w:p>
+    <w:p>
+      <w:pPr>
+        <w:rPr>
+          <w:rFonts w:ascii="Times New Roman" w:hAnsi="Times New Roman" w:cs="Times New Roman"/>
+          <w:sz w:val="24"/>
+          <w:szCs w:val="24"/>
+        </w:rPr>
+      </w:pPr>
+    </w:p>
+    <w:p>
+      <w:pPr>
+        <w:rPr>
+          <w:rFonts w:ascii="Times New Roman" w:hAnsi="Times New Roman" w:cs="Times New Roman"/>
+          <w:sz w:val="24"/>
+          <w:szCs w:val="24"/>
+        </w:rPr>
+      </w:pPr>
+    </w:p>
+    <w:p>
+      <w:pPr>
+        <w:rPr>
+          <w:rFonts w:ascii="Times New Roman" w:hAnsi="Times New Roman" w:cs="Times New Roman"/>
+          <w:sz w:val="24"/>
+          <w:szCs w:val="24"/>
+        </w:rPr>
+      </w:pPr>
+    </w:p>
+    <w:p>
+      <w:pPr>
+        <w:rPr>
+          <w:rFonts w:ascii="Times New Roman" w:hAnsi="Times New Roman" w:cs="Times New Roman"/>
+          <w:sz w:val="24"/>
+          <w:szCs w:val="24"/>
+        </w:rPr>
+      </w:pPr>
+    </w:p>
+    <w:p>
+      <w:pPr>
+        <w:spacing w:after="0"/>
+        <w:rPr>
+          <w:rFonts w:ascii="Times New Roman" w:hAnsi="Times New Roman" w:cs="Times New Roman"/>
+          <w:sz w:val="24"/>
+          <w:szCs w:val="24"/>
+        </w:rPr>
+      </w:pPr>
+      <w:r>
+        <w:rPr>
+          <w:rFonts w:ascii="Times New Roman" w:hAnsi="Times New Roman" w:cs="Times New Roman"/>
+          <w:sz w:val="24"/>
+          <w:szCs w:val="24"/>
+        </w:rPr>
+        <w:lastRenderedPageBreak/>
+        <w:t>So, what needs to be done next?</w:t>
+      </w:r>
+    </w:p>
+    <w:p>
+      <w:pPr>
+        <w:pStyle w:val="ListParagraph"/>
+        <w:numPr>
+          <w:ilvl w:val="0"/>
+          <w:numId w:val="3"/>
+        </w:numPr>
+        <w:rPr>
+          <w:rFonts w:ascii="Times New Roman" w:hAnsi="Times New Roman" w:cs="Times New Roman"/>
+          <w:sz w:val="24"/>
+          <w:szCs w:val="24"/>
+        </w:rPr>
+      </w:pPr>
+      <w:r>
+        <w:rPr>
+          <w:rFonts w:ascii="Times New Roman" w:hAnsi="Times New Roman" w:cs="Times New Roman"/>
+          <w:sz w:val="24"/>
+          <w:szCs w:val="24"/>
+        </w:rPr>
+        <w:t>Formalize system requirements.</w:t>
+      </w:r>
+    </w:p>
+    <w:p>
+      <w:pPr>
+        <w:pStyle w:val="ListParagraph"/>
+        <w:numPr>
+          <w:ilvl w:val="0"/>
+          <w:numId w:val="3"/>
+        </w:numPr>
+        <w:rPr>
+          <w:rFonts w:ascii="Times New Roman" w:hAnsi="Times New Roman" w:cs="Times New Roman"/>
+          <w:sz w:val="24"/>
+          <w:szCs w:val="24"/>
+        </w:rPr>
+      </w:pPr>
+      <w:r>
+        <w:rPr>
+          <w:rFonts w:ascii="Times New Roman" w:hAnsi="Times New Roman" w:cs="Times New Roman"/>
+          <w:sz w:val="24"/>
+          <w:szCs w:val="24"/>
+        </w:rPr>
+        <w:t>Agree on a text file format for the various classes that can be read in by the application code as if from a database and begin developing the software framework to do so.</w:t>
+      </w:r>
+    </w:p>
+    <w:p>
+      <w:pPr>
+        <w:pStyle w:val="ListParagraph"/>
+        <w:numPr>
+          <w:ilvl w:val="0"/>
+          <w:numId w:val="3"/>
+        </w:numPr>
+        <w:rPr>
+          <w:rFonts w:ascii="Times New Roman" w:hAnsi="Times New Roman" w:cs="Times New Roman"/>
+          <w:sz w:val="24"/>
+          <w:szCs w:val="24"/>
+        </w:rPr>
+      </w:pPr>
+      <w:r>
+        <w:rPr>
+          <w:rFonts w:ascii="Times New Roman" w:hAnsi="Times New Roman" w:cs="Times New Roman"/>
+          <w:sz w:val="24"/>
+          <w:szCs w:val="24"/>
+        </w:rPr>
+        <w:t>Start defining some nodes, edges, vehicles, traffic conditions, and user accounts! They should be numerous and robust enough to really test out our system. Capture them using the text file format agreed on above.</w:t>
+      </w:r>
+    </w:p>
+    <w:p>
+      <w:pPr>
+        <w:pStyle w:val="ListParagraph"/>
+        <w:numPr>
+          <w:ilvl w:val="0"/>
+          <w:numId w:val="3"/>
+        </w:numPr>
+        <w:rPr>
+          <w:rFonts w:ascii="Times New Roman" w:hAnsi="Times New Roman" w:cs="Times New Roman"/>
+          <w:sz w:val="24"/>
+          <w:szCs w:val="24"/>
+        </w:rPr>
+      </w:pPr>
+      <w:r>
+        <w:rPr>
+          <w:rFonts w:ascii="Times New Roman" w:hAnsi="Times New Roman" w:cs="Times New Roman"/>
+          <w:sz w:val="24"/>
+          <w:szCs w:val="24"/>
+        </w:rPr>
+        <w:t>Work out the details of the AI production system. I’ve intentionally tried to avoid specifics to see what ideas the team has.</w:t>
       </w:r>
     </w:p>
     <w:sectPr>

</xml_diff>